<commit_message>
Update classrank score for dependency graph
</commit_message>
<xml_diff>
--- a/evaluation/Case Study.docx
+++ b/evaluation/Case Study.docx
@@ -91,7 +91,10 @@
         <w:t>We conducted e</w:t>
       </w:r>
       <w:r>
-        <w:t>mpirical case study</w:t>
+        <w:t>mpirical</w:t>
+      </w:r>
+      <w:r>
+        <w:t xml:space="preserve"> study</w:t>
       </w:r>
       <w:r>
         <w:t xml:space="preserve"> to evaluate our projects. </w:t>
@@ -155,6 +158,7 @@
       </w:r>
     </w:p>
     <w:p>
+      <w:bookmarkStart w:id="0" w:name="_GoBack"/>
       <w:r>
         <w:t>We</w:t>
       </w:r>
@@ -402,15 +406,7 @@
         </w:numPr>
       </w:pPr>
       <w:r>
-        <w:t xml:space="preserve">Will you use pen and pencil drawing </w:t>
-      </w:r>
-      <w:proofErr w:type="spellStart"/>
-      <w:r>
-        <w:t>UML</w:t>
-      </w:r>
-      <w:proofErr w:type="spellEnd"/>
-      <w:r>
-        <w:t xml:space="preserve"> when understanding unfamiliar codes?</w:t>
+        <w:t>Will you use pen and pencil drawing UML when understanding unfamiliar codes?</w:t>
       </w:r>
     </w:p>
     <w:p>
@@ -495,6 +491,7 @@
         <w:t>Will you use our tool in the future? For what purpose?</w:t>
       </w:r>
     </w:p>
+    <w:bookmarkEnd w:id="0"/>
     <w:p>
       <w:pPr>
         <w:pStyle w:val="ListParagraph"/>
@@ -541,15 +538,13 @@
         <w:t xml:space="preserve"> can be divided</w:t>
       </w:r>
       <w:r>
-        <w:t xml:space="preserve"> into three parts: Structure, behavior, and evolution. Unlike </w:t>
-      </w:r>
-      <w:proofErr w:type="spellStart"/>
-      <w:r>
-        <w:t>Code_swarm</w:t>
-      </w:r>
-      <w:proofErr w:type="spellEnd"/>
-      <w:r>
-        <w:t xml:space="preserve"> which focuses on the evolution process, our software is des</w:t>
+        <w:t xml:space="preserve"> into three parts: Structure, behav</w:t>
+      </w:r>
+      <w:r>
+        <w:t xml:space="preserve">ior, and evolution. Unlike Code </w:t>
+      </w:r>
+      <w:r>
+        <w:t>swarm which focuses on the evolution process, our software is des</w:t>
       </w:r>
       <w:r>
         <w:t xml:space="preserve">igned to assist programmer in </w:t>
@@ -704,15 +699,7 @@
         </w:numPr>
       </w:pPr>
       <w:r>
-        <w:t>depth of inheritance Tree(</w:t>
-      </w:r>
-      <w:proofErr w:type="spellStart"/>
-      <w:r>
-        <w:t>DIT</w:t>
-      </w:r>
-      <w:proofErr w:type="spellEnd"/>
-      <w:r>
-        <w:t>)</w:t>
+        <w:t>depth of inheritance Tree(DIT)</w:t>
       </w:r>
     </w:p>
     <w:p>
@@ -741,11 +728,9 @@
           <w:numId w:val="10"/>
         </w:numPr>
       </w:pPr>
-      <w:proofErr w:type="spellStart"/>
       <w:r>
         <w:t>LOC</w:t>
       </w:r>
-      <w:proofErr w:type="spellEnd"/>
       <w:r>
         <w:t xml:space="preserve"> (file, class, method)</w:t>
       </w:r>
@@ -812,31 +797,7 @@
         </w:numPr>
       </w:pPr>
       <w:r>
-        <w:t xml:space="preserve">Here we use logical </w:t>
-      </w:r>
-      <w:proofErr w:type="spellStart"/>
-      <w:r>
-        <w:t>LOC</w:t>
-      </w:r>
-      <w:proofErr w:type="spellEnd"/>
-      <w:r>
-        <w:t xml:space="preserve"> which is the logical number of lines in the code computed from </w:t>
-      </w:r>
-      <w:proofErr w:type="spellStart"/>
-      <w:r>
-        <w:t>PDB’s</w:t>
-      </w:r>
-      <w:proofErr w:type="spellEnd"/>
-      <w:r>
-        <w:t xml:space="preserve"> sequence points instead of the physical </w:t>
-      </w:r>
-      <w:proofErr w:type="spellStart"/>
-      <w:r>
-        <w:t>LOC</w:t>
-      </w:r>
-      <w:proofErr w:type="spellEnd"/>
-      <w:r>
-        <w:t xml:space="preserve"> which directly computed from source code. In this way, coding style won’t make a difference on the output among same </w:t>
+        <w:t xml:space="preserve">Here we use logical LOC which is the logical number of lines in the code computed from PDB’s sequence points instead of the physical LOC which directly computed from source code. In this way, coding style won’t make a difference on the output among same </w:t>
       </w:r>
       <w:r>
         <w:rPr>
@@ -1017,15 +978,7 @@
       </w:r>
       <w:proofErr w:type="spellEnd"/>
       <w:r>
-        <w:t xml:space="preserve"> representation. For </w:t>
-      </w:r>
-      <w:proofErr w:type="spellStart"/>
-      <w:r>
-        <w:t>LOC</w:t>
-      </w:r>
-      <w:proofErr w:type="spellEnd"/>
-      <w:r>
-        <w:t xml:space="preserve">, we </w:t>
+        <w:t xml:space="preserve"> representation. For LOC, we </w:t>
       </w:r>
       <w:r>
         <w:t xml:space="preserve">compare with </w:t>
@@ -1254,16 +1207,21 @@
         <w:rPr>
           <w:rFonts w:hint="eastAsia"/>
         </w:rPr>
-        <w:t>: 1.</w:t>
-      </w:r>
+        <w:t xml:space="preserve">: </w:t>
+      </w:r>
+      <w:proofErr w:type="gramStart"/>
       <w:r>
         <w:rPr>
           <w:rFonts w:hint="eastAsia"/>
         </w:rPr>
-        <w:t xml:space="preserve"> </w:t>
-      </w:r>
-      <w:r>
-        <w:t>understand unfamiliar codes</w:t>
+        <w:t>1.</w:t>
+      </w:r>
+      <w:r>
+        <w:t>understand</w:t>
+      </w:r>
+      <w:proofErr w:type="gramEnd"/>
+      <w:r>
+        <w:t xml:space="preserve"> unfamiliar codes</w:t>
       </w:r>
       <w:r>
         <w:rPr>
@@ -1329,10 +1287,7 @@
         <w:t>recommendation</w:t>
       </w:r>
     </w:p>
-    <w:p>
-      <w:bookmarkStart w:id="0" w:name="_GoBack"/>
-      <w:bookmarkEnd w:id="0"/>
-    </w:p>
+    <w:p/>
     <w:p>
       <w:r>
         <w:t>Reference:</w:t>
@@ -1368,31 +1323,7 @@
           <w:sz w:val="20"/>
           <w:szCs w:val="20"/>
         </w:rPr>
-        <w:t xml:space="preserve">the 2008 </w:t>
-      </w:r>
-      <w:proofErr w:type="spellStart"/>
-      <w:r>
-        <w:rPr>
-          <w:rFonts w:ascii="Arial" w:hAnsi="Arial" w:cs="Arial"/>
-          <w:i/>
-          <w:iCs/>
-          <w:color w:val="1A1A1A"/>
-          <w:sz w:val="20"/>
-          <w:szCs w:val="20"/>
-        </w:rPr>
-        <w:t>AVI</w:t>
-      </w:r>
-      <w:proofErr w:type="spellEnd"/>
-      <w:r>
-        <w:rPr>
-          <w:rFonts w:ascii="Arial" w:hAnsi="Arial" w:cs="Arial"/>
-          <w:i/>
-          <w:iCs/>
-          <w:color w:val="1A1A1A"/>
-          <w:sz w:val="20"/>
-          <w:szCs w:val="20"/>
-        </w:rPr>
-        <w:t xml:space="preserve"> Workshop on Beyond Time and Errors: Novel Evaluation Methods </w:t>
+        <w:t xml:space="preserve">the 2008 AVI Workshop on Beyond Time and Errors: Novel Evaluation Methods </w:t>
       </w:r>
       <w:proofErr w:type="gramStart"/>
       <w:r>
@@ -4212,7 +4143,7 @@
 </file>
 
 <file path=customXml/itemProps1.xml><?xml version="1.0" encoding="utf-8"?>
-<ds:datastoreItem xmlns:ds="http://schemas.openxmlformats.org/officeDocument/2006/customXml" ds:itemID="{9091F57A-AA64-C448-8FC3-88DD063733F0}">
+<ds:datastoreItem xmlns:ds="http://schemas.openxmlformats.org/officeDocument/2006/customXml" ds:itemID="{51D50923-9405-8340-9CE0-C6920583AAF5}">
   <ds:schemaRefs>
     <ds:schemaRef ds:uri="http://schemas.openxmlformats.org/officeDocument/2006/bibliography"/>
   </ds:schemaRefs>

</xml_diff>